<commit_message>
Update 3 section 1 point
</commit_message>
<xml_diff>
--- a/documents/Пискарёв_Экономика.docx
+++ b/documents/Пискарёв_Экономика.docx
@@ -559,9 +559,9 @@
           <w:rFonts w:eastAsia="MS Mincho"/>
           <w:noProof/>
           <w:szCs w:val="28"/>
-          <w:lang w:val="en-US" w:eastAsia="ja-JP" w:bidi="hi-IN"/>
-        </w:rPr>
-        <w:t>0</w:t>
+          <w:lang w:eastAsia="ja-JP" w:bidi="hi-IN"/>
+        </w:rPr>
+        <w:t>6</w:t>
       </w:r>
       <w:r>
         <w:rPr>
@@ -570,16 +570,7 @@
           <w:szCs w:val="28"/>
           <w:lang w:eastAsia="ja-JP" w:bidi="hi-IN"/>
         </w:rPr>
-        <w:t>.11</w:t>
-      </w:r>
-      <w:r>
-        <w:rPr>
-          <w:rFonts w:eastAsia="MS Mincho"/>
-          <w:noProof/>
-          <w:szCs w:val="28"/>
-          <w:lang w:eastAsia="ja-JP" w:bidi="hi-IN"/>
-        </w:rPr>
-        <w:t xml:space="preserve">.2021                                  </w:t>
+        <w:t xml:space="preserve">.11.2021                                  </w:t>
       </w:r>
     </w:p>
     <w:p>
@@ -643,11 +634,9 @@
         <w:rPr>
           <w:b/>
           <w:szCs w:val="28"/>
-          <w:lang w:val="en-US" w:bidi="hi-IN"/>
-        </w:rPr>
-      </w:pPr>
-      <w:bookmarkStart w:id="1" w:name="_GoBack"/>
-      <w:bookmarkEnd w:id="1"/>
+          <w:lang w:bidi="hi-IN"/>
+        </w:rPr>
+      </w:pPr>
     </w:p>
     <w:p>
       <w:pPr>
@@ -752,14 +741,7 @@
           <w:szCs w:val="28"/>
           <w:lang w:bidi="hi-IN"/>
         </w:rPr>
-        <w:t xml:space="preserve">Студент-заочник: </w:t>
-      </w:r>
-      <w:r>
-        <w:rPr>
-          <w:szCs w:val="28"/>
-          <w:lang w:bidi="hi-IN"/>
-        </w:rPr>
-        <w:t>Пискарёв К.А</w:t>
+        <w:t>Студент-заочник: Пискарёв К.А</w:t>
       </w:r>
     </w:p>
     <w:p>
@@ -771,10 +753,7 @@
       </w:pPr>
       <w:r>
         <w:tab/>
-        <w:t xml:space="preserve">                                                               Группа: </w:t>
-      </w:r>
-      <w:r>
-        <w:t>88107</w:t>
+        <w:t xml:space="preserve">                                                               Группа: 88107</w:t>
       </w:r>
       <w:r>
         <w:t>4</w:t>
@@ -968,13 +947,27 @@
             </w:rPr>
             <w:fldChar w:fldCharType="separate"/>
           </w:r>
-          <w:hyperlink w:anchor="_Toc87387092" w:history="1">
+          <w:hyperlink w:anchor="_Toc87899663" w:history="1">
             <w:r>
               <w:rPr>
                 <w:rStyle w:val="a5"/>
                 <w:noProof/>
               </w:rPr>
-              <w:t>7 ТЕХНИКО-ЭКОНОМИЧЕСКОЕ ОБОСНОВАНИЕ РАЗРАБОТКИ И ИСПОЛЬЗОВАНИЯ ПРОГРАММНОГО ОБЕСПЕЧЕНИЯ</w:t>
+              <w:t xml:space="preserve">7 </w:t>
+            </w:r>
+            <w:r>
+              <w:rPr>
+                <w:rStyle w:val="a5"/>
+                <w:noProof/>
+              </w:rPr>
+              <w:t>Т</w:t>
+            </w:r>
+            <w:r>
+              <w:rPr>
+                <w:rStyle w:val="a5"/>
+                <w:noProof/>
+              </w:rPr>
+              <w:t>ехнико-экономическое обоснование разработки и использования программного обеспечения</w:t>
             </w:r>
             <w:r>
               <w:rPr>
@@ -995,7 +988,7 @@
                 <w:noProof/>
                 <w:webHidden/>
               </w:rPr>
-              <w:instrText xml:space="preserve"> PAGEREF _Toc87387092 \h </w:instrText>
+              <w:instrText xml:space="preserve"> PAGEREF _Toc87899663 \h </w:instrText>
             </w:r>
             <w:r>
               <w:rPr>
@@ -1039,13 +1032,13 @@
               <w:lang w:eastAsia="ru-RU"/>
             </w:rPr>
           </w:pPr>
-          <w:hyperlink w:anchor="_Toc87387093" w:history="1">
+          <w:hyperlink w:anchor="_Toc87899664" w:history="1">
             <w:r>
               <w:rPr>
                 <w:rStyle w:val="a5"/>
                 <w:noProof/>
               </w:rPr>
-              <w:t>7.1 Описание функций, назначения и потенциальных пользователей программного средства</w:t>
+              <w:t>7.1 Описание функций, назначения и потенциальных пользователей программного обеспечения</w:t>
             </w:r>
             <w:r>
               <w:rPr>
@@ -1066,7 +1059,7 @@
                 <w:noProof/>
                 <w:webHidden/>
               </w:rPr>
-              <w:instrText xml:space="preserve"> PAGEREF _Toc87387093 \h </w:instrText>
+              <w:instrText xml:space="preserve"> PAGEREF _Toc87899664 \h </w:instrText>
             </w:r>
             <w:r>
               <w:rPr>
@@ -1110,13 +1103,13 @@
               <w:lang w:eastAsia="ru-RU"/>
             </w:rPr>
           </w:pPr>
-          <w:hyperlink w:anchor="_Toc87387094" w:history="1">
+          <w:hyperlink w:anchor="_Toc87899665" w:history="1">
             <w:r>
               <w:rPr>
                 <w:rStyle w:val="a5"/>
                 <w:noProof/>
               </w:rPr>
-              <w:t>7.2 Расчет затрат на разработку программного средства</w:t>
+              <w:t>7.2 Расчет затрат на разработку программного обеспечения</w:t>
             </w:r>
             <w:r>
               <w:rPr>
@@ -1137,7 +1130,7 @@
                 <w:noProof/>
                 <w:webHidden/>
               </w:rPr>
-              <w:instrText xml:space="preserve"> PAGEREF _Toc87387094 \h </w:instrText>
+              <w:instrText xml:space="preserve"> PAGEREF _Toc87899665 \h </w:instrText>
             </w:r>
             <w:r>
               <w:rPr>
@@ -1181,13 +1174,13 @@
               <w:lang w:eastAsia="ru-RU"/>
             </w:rPr>
           </w:pPr>
-          <w:hyperlink w:anchor="_Toc87387095" w:history="1">
+          <w:hyperlink w:anchor="_Toc87899666" w:history="1">
             <w:r>
               <w:rPr>
                 <w:rStyle w:val="a5"/>
                 <w:noProof/>
               </w:rPr>
-              <w:t>7.3 Оценка экономического эффекта при разработке программного средства для свободной реализации на ИТ-рынке</w:t>
+              <w:t>7.3 Оценка экономического эффекта при разработке программного обеспечения для свободной реализации на ИТ-рынке</w:t>
             </w:r>
             <w:r>
               <w:rPr>
@@ -1208,7 +1201,7 @@
                 <w:noProof/>
                 <w:webHidden/>
               </w:rPr>
-              <w:instrText xml:space="preserve"> PAGEREF _Toc87387095 \h </w:instrText>
+              <w:instrText xml:space="preserve"> PAGEREF _Toc87899666 \h </w:instrText>
             </w:r>
             <w:r>
               <w:rPr>
@@ -1228,7 +1221,7 @@
                 <w:noProof/>
                 <w:webHidden/>
               </w:rPr>
-              <w:t>5</w:t>
+              <w:t>6</w:t>
             </w:r>
             <w:r>
               <w:rPr>
@@ -1274,7 +1267,7 @@
         <w:pStyle w:val="1"/>
         <w:spacing w:before="0"/>
       </w:pPr>
-      <w:bookmarkStart w:id="2" w:name="_Toc87387092"/>
+      <w:bookmarkStart w:id="1" w:name="_Toc87899663"/>
       <w:r>
         <w:lastRenderedPageBreak/>
         <w:t>7</w:t>
@@ -1283,9 +1276,12 @@
         <w:t xml:space="preserve"> </w:t>
       </w:r>
       <w:r>
-        <w:t>ТЕХНИКО-ЭКОНОМИЧЕСКОЕ ОБОСНОВАНИЕ РАЗРАБОТКИ И ИСПОЛЬЗОВАНИЯ ПРОГРАММНОГО ОБЕСПЕЧЕНИЯ</w:t>
-      </w:r>
-      <w:bookmarkEnd w:id="2"/>
+        <w:t xml:space="preserve">ТЕХНИКО-ЭКОНОМИЧЕСКОЕ ОБОСНОВАНИЕ РАЗРАБОТКИ И ИСПОЛЬЗОВАНИЯ ПРОГРАММНОГО </w:t>
+      </w:r>
+      <w:r>
+        <w:t>ОБЕСПЕЧЕНИЯ</w:t>
+      </w:r>
+      <w:bookmarkEnd w:id="1"/>
     </w:p>
     <w:p>
       <w:pPr>
@@ -1297,7 +1293,7 @@
         <w:pStyle w:val="2"/>
         <w:spacing w:before="0"/>
       </w:pPr>
-      <w:bookmarkStart w:id="3" w:name="_Toc87387093"/>
+      <w:bookmarkStart w:id="2" w:name="_Toc87899664"/>
       <w:r>
         <w:t>7</w:t>
       </w:r>
@@ -1305,9 +1301,12 @@
         <w:t xml:space="preserve">.1 </w:t>
       </w:r>
       <w:r>
-        <w:t>Описание функций, назначения и потенциальных пользователей программного средства</w:t>
-      </w:r>
-      <w:bookmarkEnd w:id="3"/>
+        <w:t xml:space="preserve">Описание функций, назначения и потенциальных пользователей программного </w:t>
+      </w:r>
+      <w:r>
+        <w:t>обеспечения</w:t>
+      </w:r>
+      <w:bookmarkEnd w:id="2"/>
     </w:p>
     <w:p>
       <w:pPr>
@@ -1353,7 +1352,19 @@
         <w:jc w:val="both"/>
       </w:pPr>
       <w:r>
-        <w:t xml:space="preserve">Программное средство разрабатывается </w:t>
+        <w:t xml:space="preserve">Программное </w:t>
+      </w:r>
+      <w:r>
+        <w:t>обеспечения</w:t>
+      </w:r>
+      <w:r>
+        <w:t xml:space="preserve"> разрабатывается</w:t>
+      </w:r>
+      <w:r>
+        <w:t xml:space="preserve"> организацией</w:t>
+      </w:r>
+      <w:r>
+        <w:t xml:space="preserve"> </w:t>
       </w:r>
       <w:r>
         <w:t>для свободной реализации на рынке IT</w:t>
@@ -1372,14 +1383,17 @@
         <w:pStyle w:val="2"/>
         <w:spacing w:before="0"/>
       </w:pPr>
-      <w:bookmarkStart w:id="4" w:name="_Toc87387094"/>
+      <w:bookmarkStart w:id="3" w:name="_Toc87899665"/>
       <w:r>
         <w:t>7</w:t>
       </w:r>
       <w:r>
-        <w:t>.2 Расчет затрат на разработку программного средства</w:t>
-      </w:r>
-      <w:bookmarkEnd w:id="4"/>
+        <w:t xml:space="preserve">.2 Расчет затрат на разработку программного </w:t>
+      </w:r>
+      <w:r>
+        <w:t>обеспечения</w:t>
+      </w:r>
+      <w:bookmarkEnd w:id="3"/>
     </w:p>
     <w:p>
       <w:pPr>
@@ -1392,7 +1406,13 @@
         <w:jc w:val="both"/>
       </w:pPr>
       <w:r>
-        <w:t>Затраты на разработку программного средства включают в себя следующие статьи:</w:t>
+        <w:t xml:space="preserve">Затраты на разработку программного </w:t>
+      </w:r>
+      <w:r>
+        <w:t>обеспечения</w:t>
+      </w:r>
+      <w:r>
+        <w:t xml:space="preserve"> включают в себя следующие статьи:</w:t>
       </w:r>
     </w:p>
     <w:p>
@@ -1486,7 +1506,13 @@
         <w:jc w:val="both"/>
       </w:pPr>
       <w:r>
-        <w:t>Затраты на основную заработную плату определяются составом команды, которая занимается разработкой программного средства, месячным окладом специалистов и трудоемкостью процесса разработки и рассчитываются по формуле:</w:t>
+        <w:t xml:space="preserve">Затраты на основную заработную плату определяются составом команды, которая занимается разработкой программного </w:t>
+      </w:r>
+      <w:r>
+        <w:t>обеспечения</w:t>
+      </w:r>
+      <w:r>
+        <w:t>, месячным окладом специалистов и трудоемкостью процесса разработки и рассчитываются по формуле:</w:t>
       </w:r>
     </w:p>
     <w:p>
@@ -1688,8 +1714,13 @@
         <w:ind w:firstLine="567"/>
         <w:jc w:val="both"/>
       </w:pPr>
-      <w:r>
-        <w:t>Кпр – коэффициент премий</w:t>
+      <w:proofErr w:type="spellStart"/>
+      <w:r>
+        <w:t>Кпр</w:t>
+      </w:r>
+      <w:proofErr w:type="spellEnd"/>
+      <w:r>
+        <w:t xml:space="preserve"> – коэффициент премий</w:t>
       </w:r>
       <w:r>
         <w:t>;</w:t>
@@ -1722,7 +1753,15 @@
         <w:t xml:space="preserve"> </w:t>
       </w:r>
       <w:r>
-        <w:t>– часовая заработная плата i-го исполнителя, руб.;</w:t>
+        <w:t>– часовая заработная плата i-</w:t>
+      </w:r>
+      <w:proofErr w:type="spellStart"/>
+      <w:r>
+        <w:t>го</w:t>
+      </w:r>
+      <w:proofErr w:type="spellEnd"/>
+      <w:r>
+        <w:t xml:space="preserve"> исполнителя, руб.;</w:t>
       </w:r>
     </w:p>
     <w:p>
@@ -1787,13 +1826,31 @@
           <w:rFonts w:eastAsiaTheme="minorEastAsia"/>
         </w:rPr>
         <w:lastRenderedPageBreak/>
-        <w:t>В разработке веб-приложения будет учувствовать один</w:t>
-      </w:r>
-      <w:r>
-        <w:rPr>
-          <w:rFonts w:eastAsiaTheme="minorEastAsia"/>
-        </w:rPr>
-        <w:t xml:space="preserve"> исполнитель.</w:t>
+        <w:t xml:space="preserve">В разработке веб-приложения будет учувствовать </w:t>
+      </w:r>
+      <w:r>
+        <w:rPr>
+          <w:rFonts w:eastAsiaTheme="minorEastAsia"/>
+        </w:rPr>
+        <w:t>три</w:t>
+      </w:r>
+      <w:r>
+        <w:rPr>
+          <w:rFonts w:eastAsiaTheme="minorEastAsia"/>
+        </w:rPr>
+        <w:t xml:space="preserve"> исполнител</w:t>
+      </w:r>
+      <w:r>
+        <w:rPr>
+          <w:rFonts w:eastAsiaTheme="minorEastAsia"/>
+        </w:rPr>
+        <w:t>я</w:t>
+      </w:r>
+      <w:r>
+        <w:rPr>
+          <w:rFonts w:eastAsiaTheme="minorEastAsia"/>
+        </w:rPr>
+        <w:t>.</w:t>
       </w:r>
     </w:p>
     <w:p>
@@ -1809,6 +1866,12 @@
           <w:rFonts w:eastAsiaTheme="minorEastAsia"/>
         </w:rPr>
         <w:t>Расчет затрат на основную заработную плату разработчика представлено в таблице 1.1</w:t>
+      </w:r>
+      <w:r>
+        <w:rPr>
+          <w:rFonts w:eastAsiaTheme="minorEastAsia"/>
+        </w:rPr>
+        <w:t>. Данные по заработной плате команды разработки предоставлены организацией на 01.11.2021.</w:t>
       </w:r>
     </w:p>
     <w:p>
@@ -1842,8 +1905,8 @@
       </w:tblPr>
       <w:tblGrid>
         <w:gridCol w:w="453"/>
-        <w:gridCol w:w="1619"/>
-        <w:gridCol w:w="1892"/>
+        <w:gridCol w:w="1527"/>
+        <w:gridCol w:w="1984"/>
         <w:gridCol w:w="1418"/>
         <w:gridCol w:w="1417"/>
         <w:gridCol w:w="1276"/>
@@ -1865,7 +1928,7 @@
         </w:tc>
         <w:tc>
           <w:tcPr>
-            <w:tcW w:w="1619" w:type="dxa"/>
+            <w:tcW w:w="1527" w:type="dxa"/>
           </w:tcPr>
           <w:p>
             <w:pPr>
@@ -1881,7 +1944,7 @@
         </w:tc>
         <w:tc>
           <w:tcPr>
-            <w:tcW w:w="1892" w:type="dxa"/>
+            <w:tcW w:w="1984" w:type="dxa"/>
           </w:tcPr>
           <w:p>
             <w:pPr>
@@ -1901,8 +1964,13 @@
               <w:jc w:val="both"/>
             </w:pPr>
             <w:r>
-              <w:t>Месячная заработная плата, руб</w:t>
-            </w:r>
+              <w:t xml:space="preserve">Месячная заработная плата, </w:t>
+            </w:r>
+            <w:proofErr w:type="spellStart"/>
+            <w:r>
+              <w:t>руб</w:t>
+            </w:r>
+            <w:proofErr w:type="spellEnd"/>
           </w:p>
         </w:tc>
         <w:tc>
@@ -1914,8 +1982,13 @@
               <w:jc w:val="both"/>
             </w:pPr>
             <w:r>
-              <w:t>Часовая заработная плата, руб</w:t>
-            </w:r>
+              <w:t xml:space="preserve">Часовая заработная плата, </w:t>
+            </w:r>
+            <w:proofErr w:type="spellStart"/>
+            <w:r>
+              <w:t>руб</w:t>
+            </w:r>
+            <w:proofErr w:type="spellEnd"/>
           </w:p>
         </w:tc>
         <w:tc>
@@ -1940,8 +2013,13 @@
               <w:jc w:val="both"/>
             </w:pPr>
             <w:r>
-              <w:t>Зарплата по тарифу, руб</w:t>
-            </w:r>
+              <w:t xml:space="preserve">Зарплата по тарифу, </w:t>
+            </w:r>
+            <w:proofErr w:type="spellStart"/>
+            <w:r>
+              <w:t>руб</w:t>
+            </w:r>
+            <w:proofErr w:type="spellEnd"/>
           </w:p>
         </w:tc>
       </w:tr>
@@ -1961,7 +2039,7 @@
         </w:tc>
         <w:tc>
           <w:tcPr>
-            <w:tcW w:w="1619" w:type="dxa"/>
+            <w:tcW w:w="1527" w:type="dxa"/>
           </w:tcPr>
           <w:p>
             <w:pPr>
@@ -1974,7 +2052,7 @@
         </w:tc>
         <w:tc>
           <w:tcPr>
-            <w:tcW w:w="1892" w:type="dxa"/>
+            <w:tcW w:w="1984" w:type="dxa"/>
           </w:tcPr>
           <w:p>
             <w:pPr>
@@ -2054,7 +2132,7 @@
         </w:tc>
         <w:tc>
           <w:tcPr>
-            <w:tcW w:w="1619" w:type="dxa"/>
+            <w:tcW w:w="1527" w:type="dxa"/>
           </w:tcPr>
           <w:p>
             <w:pPr>
@@ -2067,7 +2145,7 @@
         </w:tc>
         <w:tc>
           <w:tcPr>
-            <w:tcW w:w="1892" w:type="dxa"/>
+            <w:tcW w:w="1984" w:type="dxa"/>
           </w:tcPr>
           <w:p>
             <w:pPr>
@@ -2167,7 +2245,7 @@
         </w:tc>
         <w:tc>
           <w:tcPr>
-            <w:tcW w:w="1619" w:type="dxa"/>
+            <w:tcW w:w="1527" w:type="dxa"/>
           </w:tcPr>
           <w:p>
             <w:pPr>
@@ -2180,7 +2258,7 @@
         </w:tc>
         <w:tc>
           <w:tcPr>
-            <w:tcW w:w="1892" w:type="dxa"/>
+            <w:tcW w:w="1984" w:type="dxa"/>
           </w:tcPr>
           <w:p>
             <w:pPr>
@@ -2280,7 +2358,7 @@
         </w:tc>
         <w:tc>
           <w:tcPr>
-            <w:tcW w:w="1619" w:type="dxa"/>
+            <w:tcW w:w="1527" w:type="dxa"/>
           </w:tcPr>
           <w:p>
             <w:pPr>
@@ -2293,14 +2371,17 @@
         </w:tc>
         <w:tc>
           <w:tcPr>
-            <w:tcW w:w="1892" w:type="dxa"/>
+            <w:tcW w:w="1984" w:type="dxa"/>
           </w:tcPr>
           <w:p>
             <w:pPr>
               <w:jc w:val="both"/>
             </w:pPr>
             <w:r>
-              <w:t>Тестирование программного средства</w:t>
+              <w:t xml:space="preserve">Тестирование программного </w:t>
+            </w:r>
+            <w:r>
+              <w:t>обеспечения</w:t>
             </w:r>
           </w:p>
         </w:tc>
@@ -2666,7 +2747,6 @@
       <w:r>
         <w:rPr>
           <w:rFonts w:eastAsiaTheme="minorEastAsia"/>
-          <w:lang w:val="en-US"/>
         </w:rPr>
         <w:t>7</w:t>
       </w:r>
@@ -2871,13 +2951,7 @@
               <w:rPr>
                 <w:rFonts w:ascii="Cambria Math" w:hAnsi="Cambria Math"/>
               </w:rPr>
-              <m:t>5832.50</m:t>
-            </m:r>
-            <m:r>
-              <w:rPr>
-                <w:rFonts w:ascii="Cambria Math" w:hAnsi="Cambria Math"/>
-              </w:rPr>
-              <m:t>*17%</m:t>
+              <m:t>5832.50*17%</m:t>
             </m:r>
           </m:num>
           <m:den>
@@ -2899,13 +2973,7 @@
           <w:rPr>
             <w:rFonts w:ascii="Cambria Math" w:eastAsiaTheme="minorEastAsia" w:hAnsi="Cambria Math"/>
           </w:rPr>
-          <m:t>991.53</m:t>
-        </m:r>
-        <m:r>
-          <w:rPr>
-            <w:rFonts w:ascii="Cambria Math" w:eastAsiaTheme="minorEastAsia" w:hAnsi="Cambria Math"/>
-          </w:rPr>
-          <m:t xml:space="preserve"> руб</m:t>
+          <m:t>991.53 руб</m:t>
         </m:r>
       </m:oMath>
       <w:r>
@@ -2928,7 +2996,6 @@
       <w:r>
         <w:rPr>
           <w:b/>
-          <w:lang w:val="en-US"/>
         </w:rPr>
         <w:t>7</w:t>
       </w:r>
@@ -3222,7 +3289,10 @@
         <w:t xml:space="preserve"> – норматив отчислений на социальные нужды</w:t>
       </w:r>
       <w:r>
-        <w:t xml:space="preserve"> (35</w:t>
+        <w:t xml:space="preserve"> (3</w:t>
+      </w:r>
+      <w:r>
+        <w:t>4.6</w:t>
       </w:r>
       <w:r>
         <w:t>%</w:t>
@@ -3323,8 +3393,10 @@
                     </m:rPr>
                     <w:rPr>
                       <w:rFonts w:ascii="Cambria Math" w:hAnsi="Cambria Math"/>
+                      <w:color w:val="000000"/>
+                      <w:szCs w:val="28"/>
                     </w:rPr>
-                    <m:t>3823.75</m:t>
+                    <m:t>5832.50</m:t>
                   </m:r>
                   <m:r>
                     <w:rPr>
@@ -3333,13 +3405,16 @@
                     <m:t>+</m:t>
                   </m:r>
                   <m:r>
-                    <m:rPr>
-                      <m:sty m:val="p"/>
-                    </m:rPr>
                     <w:rPr>
                       <w:rFonts w:ascii="Cambria Math" w:hAnsi="Cambria Math"/>
                     </w:rPr>
-                    <m:t>650.03</m:t>
+                    <m:t xml:space="preserve"> </m:t>
+                  </m:r>
+                  <m:r>
+                    <w:rPr>
+                      <w:rFonts w:ascii="Cambria Math" w:eastAsiaTheme="minorEastAsia" w:hAnsi="Cambria Math"/>
+                    </w:rPr>
+                    <m:t>991.53</m:t>
                   </m:r>
                   <m:ctrlPr>
                     <w:rPr>
@@ -3353,7 +3428,13 @@
                 <w:rPr>
                   <w:rFonts w:ascii="Cambria Math" w:hAnsi="Cambria Math"/>
                 </w:rPr>
-                <m:t>*35</m:t>
+                <m:t>*3</m:t>
+              </m:r>
+              <m:r>
+                <w:rPr>
+                  <w:rFonts w:ascii="Cambria Math" w:hAnsi="Cambria Math"/>
+                </w:rPr>
+                <m:t>4.6</m:t>
               </m:r>
             </m:num>
             <m:den>
@@ -3375,13 +3456,13 @@
             <w:rPr>
               <w:rFonts w:ascii="Cambria Math" w:hAnsi="Cambria Math"/>
             </w:rPr>
-            <m:t>2388.4</m:t>
+            <m:t>2361.11</m:t>
           </m:r>
           <m:r>
             <w:rPr>
               <w:rFonts w:ascii="Cambria Math" w:hAnsi="Cambria Math"/>
             </w:rPr>
-            <m:t>1 руб</m:t>
+            <m:t xml:space="preserve"> руб</m:t>
           </m:r>
         </m:oMath>
       </m:oMathPara>
@@ -3402,7 +3483,6 @@
       <w:r>
         <w:rPr>
           <w:b/>
-          <w:lang w:val="en-US"/>
         </w:rPr>
         <w:t>7</w:t>
       </w:r>
@@ -3428,7 +3508,13 @@
         <w:t xml:space="preserve"> </w:t>
       </w:r>
       <w:r>
-        <w:t>программного обеспечения напрямую, а также связанные с функционированием</w:t>
+        <w:t xml:space="preserve">программного </w:t>
+      </w:r>
+      <w:r>
+        <w:t>обеспечения</w:t>
+      </w:r>
+      <w:r>
+        <w:t xml:space="preserve"> напрямую, а также связанные с функционированием</w:t>
       </w:r>
       <w:r>
         <w:t xml:space="preserve"> </w:t>
@@ -3607,7 +3693,6 @@
       <w:r>
         <w:rPr>
           <w:rFonts w:eastAsiaTheme="minorEastAsia"/>
-          <w:lang w:val="en-US"/>
         </w:rPr>
         <w:t>7</w:t>
       </w:r>
@@ -3683,7 +3768,16 @@
         <w:t xml:space="preserve"> – </w:t>
       </w:r>
       <w:r>
-        <w:t>норматив прочих затрат, рекомендуется брать в пределах 100-150%</w:t>
+        <w:t>норматив прочих затрат</w:t>
+      </w:r>
+      <w:r>
+        <w:t>,</w:t>
+      </w:r>
+      <w:r>
+        <w:t xml:space="preserve"> 135</w:t>
+      </w:r>
+      <w:r>
+        <w:t>%</w:t>
       </w:r>
       <w:r>
         <w:t>;</w:t>
@@ -3703,47 +3797,16 @@
         </w:rPr>
       </w:pPr>
       <w:r>
-        <w:t xml:space="preserve">Примем </w:t>
-      </w:r>
-      <m:oMath>
-        <m:sSub>
-          <m:sSubPr>
-            <m:ctrlPr>
-              <w:rPr>
-                <w:rFonts w:ascii="Cambria Math" w:hAnsi="Cambria Math"/>
-                <w:i/>
-              </w:rPr>
-            </m:ctrlPr>
-          </m:sSubPr>
-          <m:e>
-            <m:r>
-              <w:rPr>
-                <w:rFonts w:ascii="Cambria Math" w:hAnsi="Cambria Math"/>
-              </w:rPr>
-              <m:t>Н</m:t>
-            </m:r>
-          </m:e>
-          <m:sub>
-            <m:r>
-              <w:rPr>
-                <w:rFonts w:ascii="Cambria Math" w:hAnsi="Cambria Math"/>
-              </w:rPr>
-              <m:t>пз</m:t>
-            </m:r>
-          </m:sub>
-        </m:sSub>
-        <m:r>
-          <w:rPr>
-            <w:rFonts w:ascii="Cambria Math" w:eastAsiaTheme="minorEastAsia" w:hAnsi="Cambria Math"/>
-          </w:rPr>
-          <m:t>=135%</m:t>
-        </m:r>
-      </m:oMath>
-      <w:r>
-        <w:rPr>
-          <w:rFonts w:eastAsiaTheme="minorEastAsia"/>
-        </w:rPr>
-        <w:t xml:space="preserve"> и рассчитаем сумму прочих затрат:</w:t>
+        <w:rPr>
+          <w:rFonts w:eastAsiaTheme="minorEastAsia"/>
+        </w:rPr>
+        <w:t>Р</w:t>
+      </w:r>
+      <w:r>
+        <w:rPr>
+          <w:rFonts w:eastAsiaTheme="minorEastAsia"/>
+        </w:rPr>
+        <w:t>ассчитаем сумму прочих затрат:</w:t>
       </w:r>
     </w:p>
     <w:p>
@@ -3844,14 +3907,28 @@
         <w:rPr>
           <w:rFonts w:eastAsiaTheme="minorEastAsia"/>
         </w:rPr>
-        <w:t>7873.875</w:t>
-      </w:r>
-      <w:r>
-        <w:rPr>
-          <w:rFonts w:eastAsiaTheme="minorEastAsia"/>
-        </w:rPr>
-        <w:t xml:space="preserve"> руб</w:t>
-      </w:r>
+        <w:t>7873.8</w:t>
+      </w:r>
+      <w:r>
+        <w:rPr>
+          <w:rFonts w:eastAsiaTheme="minorEastAsia"/>
+        </w:rPr>
+        <w:t>8</w:t>
+      </w:r>
+      <w:r>
+        <w:rPr>
+          <w:rFonts w:eastAsiaTheme="minorEastAsia"/>
+        </w:rPr>
+        <w:t xml:space="preserve"> </w:t>
+      </w:r>
+      <w:proofErr w:type="spellStart"/>
+      <w:r>
+        <w:rPr>
+          <w:rFonts w:eastAsiaTheme="minorEastAsia"/>
+        </w:rPr>
+        <w:t>руб</w:t>
+      </w:r>
+      <w:proofErr w:type="spellEnd"/>
     </w:p>
     <w:p>
       <w:pPr>
@@ -3867,7 +3944,13 @@
         <w:jc w:val="both"/>
       </w:pPr>
       <w:r>
-        <w:t>Полная сумма затрат на разработку программного обеспечения находится путем суммирования всех рассчитанных статей затрат. Расчет приведен в таблице 1.2.</w:t>
+        <w:t xml:space="preserve">Полная сумма затрат на разработку программного </w:t>
+      </w:r>
+      <w:r>
+        <w:t>обеспечения</w:t>
+      </w:r>
+      <w:r>
+        <w:t xml:space="preserve"> находится путем суммирования всех рассчитанных статей затрат. Расчет приведен в таблице 1.2.</w:t>
       </w:r>
       <w:r>
         <w:cr/>
@@ -3881,7 +3964,10 @@
         <w:t xml:space="preserve">Таблица 1.2 – </w:t>
       </w:r>
       <w:r>
-        <w:t>Затраты на разработку программного обеспечения</w:t>
+        <w:t xml:space="preserve">Затраты на разработку программного </w:t>
+      </w:r>
+      <w:r>
+        <w:t>обеспечения</w:t>
       </w:r>
     </w:p>
     <w:tbl>
@@ -3917,8 +4003,13 @@
               <w:jc w:val="both"/>
             </w:pPr>
             <w:r>
-              <w:t>Сумма, руб</w:t>
-            </w:r>
+              <w:t xml:space="preserve">Сумма, </w:t>
+            </w:r>
+            <w:proofErr w:type="spellStart"/>
+            <w:r>
+              <w:t>руб</w:t>
+            </w:r>
+            <w:proofErr w:type="spellEnd"/>
           </w:p>
         </w:tc>
       </w:tr>
@@ -4016,7 +4107,7 @@
                 <w:color w:val="000000"/>
                 <w:szCs w:val="28"/>
               </w:rPr>
-              <w:t>2388.41</w:t>
+              <w:t>2361.11</w:t>
             </w:r>
           </w:p>
         </w:tc>
@@ -4082,7 +4173,7 @@
                 <w:color w:val="000000"/>
                 <w:szCs w:val="28"/>
               </w:rPr>
-              <w:t>17086.31</w:t>
+              <w:t>17059.01</w:t>
             </w:r>
           </w:p>
         </w:tc>
@@ -4106,7 +4197,7 @@
           <w:color w:val="000000"/>
           <w:szCs w:val="28"/>
         </w:rPr>
-        <w:t>17086.31</w:t>
+        <w:t>17059.01</w:t>
       </w:r>
       <w:r>
         <w:rPr>
@@ -4121,22 +4212,38 @@
     </w:p>
     <w:p>
       <w:pPr>
-        <w:jc w:val="both"/>
-      </w:pPr>
+        <w:spacing w:after="160" w:line="259" w:lineRule="auto"/>
+        <w:rPr>
+          <w:lang w:val="en-US"/>
+        </w:rPr>
+      </w:pPr>
+      <w:r>
+        <w:rPr>
+          <w:lang w:val="en-US"/>
+        </w:rPr>
+        <w:br w:type="page"/>
+      </w:r>
     </w:p>
     <w:p>
       <w:pPr>
         <w:pStyle w:val="2"/>
         <w:spacing w:before="0"/>
       </w:pPr>
-      <w:bookmarkStart w:id="5" w:name="_Toc87387095"/>
-      <w:r>
+      <w:bookmarkStart w:id="4" w:name="_Toc87899666"/>
+      <w:r>
+        <w:lastRenderedPageBreak/>
         <w:t>7</w:t>
       </w:r>
       <w:r>
-        <w:t>.3 Оценка экономического эффекта при разработке программного средства для свободной реализации на ИТ-рынке</w:t>
-      </w:r>
-      <w:bookmarkEnd w:id="5"/>
+        <w:t xml:space="preserve">.3 Оценка экономического эффекта при разработке программного </w:t>
+      </w:r>
+      <w:r>
+        <w:t>обеспечения</w:t>
+      </w:r>
+      <w:r>
+        <w:t xml:space="preserve"> для свободной реализации на ИТ-рынке</w:t>
+      </w:r>
+      <w:bookmarkEnd w:id="4"/>
     </w:p>
     <w:p/>
     <w:p>
@@ -4146,7 +4253,6 @@
       <w:r>
         <w:rPr>
           <w:b/>
-          <w:lang w:val="en-US"/>
         </w:rPr>
         <w:t>7</w:t>
       </w:r>
@@ -4166,8 +4272,13 @@
         <w:jc w:val="both"/>
       </w:pPr>
       <w:r>
-        <w:lastRenderedPageBreak/>
-        <w:t>Экономический эффект организации-разработчика программного обеспечения в данном случае представляет собой прибыли от его продажи множеству потребителей</w:t>
+        <w:t xml:space="preserve">Экономический эффект организации-разработчика программного </w:t>
+      </w:r>
+      <w:r>
+        <w:t>обеспечения</w:t>
+      </w:r>
+      <w:r>
+        <w:t xml:space="preserve"> в данном случае представляет собой прибыли от его продажи множеству потребителей</w:t>
       </w:r>
       <w:r>
         <w:t xml:space="preserve"> (подписок)</w:t>
@@ -4191,7 +4302,16 @@
         <w:t xml:space="preserve">Цена формируется на рынке под воздействием спроса и предложения. </w:t>
       </w:r>
       <w:r>
-        <w:t>Прибыль, полученная разработчиком от реализации ПО на рынке</w:t>
+        <w:t xml:space="preserve">Прибыль, полученная разработчиком от реализации </w:t>
+      </w:r>
+      <w:r>
+        <w:t>ПО</w:t>
+      </w:r>
+      <w:r>
+        <w:t xml:space="preserve"> </w:t>
+      </w:r>
+      <w:r>
+        <w:t>на рынке,</w:t>
       </w:r>
       <w:r>
         <w:t xml:space="preserve"> </w:t>
@@ -4224,19 +4344,7 @@
           <w:rPr>
             <w:rFonts w:ascii="Cambria Math" w:hAnsi="Cambria Math"/>
           </w:rPr>
-          <m:t>П</m:t>
-        </m:r>
-        <m:r>
-          <w:rPr>
-            <w:rFonts w:ascii="Cambria Math" w:hAnsi="Cambria Math"/>
-          </w:rPr>
-          <m:t>=</m:t>
-        </m:r>
-        <m:r>
-          <w:rPr>
-            <w:rFonts w:ascii="Cambria Math" w:hAnsi="Cambria Math"/>
-          </w:rPr>
-          <m:t>Ц*</m:t>
+          <m:t>П=Ц*</m:t>
         </m:r>
         <m:r>
           <w:rPr>
@@ -4311,7 +4419,6 @@
       <w:r>
         <w:rPr>
           <w:rFonts w:eastAsiaTheme="minorEastAsia"/>
-          <w:lang w:val="en-US"/>
         </w:rPr>
         <w:t>7</w:t>
       </w:r>
@@ -4351,13 +4458,15 @@
       </w:r>
       <w:r>
         <w:tab/>
-        <w:t>Ц – цена реализации ПО заказчику</w:t>
-      </w:r>
-      <w:r>
-        <w:t xml:space="preserve">, </w:t>
-      </w:r>
-      <w:r>
-        <w:t>руб;</w:t>
+        <w:t xml:space="preserve">Ц – цена реализации ПО заказчику, </w:t>
+      </w:r>
+      <w:proofErr w:type="spellStart"/>
+      <w:r>
+        <w:t>руб</w:t>
+      </w:r>
+      <w:proofErr w:type="spellEnd"/>
+      <w:r>
+        <w:t>;</w:t>
       </w:r>
     </w:p>
     <w:p>
@@ -4390,14 +4499,13 @@
         <w:jc w:val="both"/>
       </w:pPr>
       <w:r>
-        <w:t>НДС – сумма налога на добавленную стоимость</w:t>
-      </w:r>
-      <w:r>
-        <w:t xml:space="preserve">, </w:t>
-      </w:r>
+        <w:t xml:space="preserve">НДС – сумма налога на добавленную стоимость, </w:t>
+      </w:r>
+      <w:proofErr w:type="spellStart"/>
       <w:r>
         <w:t>руб</w:t>
       </w:r>
+      <w:proofErr w:type="spellEnd"/>
       <w:r>
         <w:t>;</w:t>
       </w:r>
@@ -4447,9 +4555,11 @@
         </w:rPr>
         <w:t xml:space="preserve">, </w:t>
       </w:r>
+      <w:proofErr w:type="spellStart"/>
       <w:r>
         <w:t>руб</w:t>
       </w:r>
+      <w:proofErr w:type="spellEnd"/>
       <w:r>
         <w:rPr>
           <w:lang w:val="en-US"/>
@@ -4494,7 +4604,10 @@
         <w:t>800</w:t>
       </w:r>
       <w:r>
-        <w:t xml:space="preserve"> в 2021</w:t>
+        <w:t xml:space="preserve"> в 202</w:t>
+      </w:r>
+      <w:r>
+        <w:t>2</w:t>
       </w:r>
       <w:r>
         <w:t xml:space="preserve">, </w:t>
@@ -4503,19 +4616,37 @@
         <w:t>10</w:t>
       </w:r>
       <w:r>
-        <w:t xml:space="preserve">00 в 2022, </w:t>
+        <w:t>00 в 202</w:t>
+      </w:r>
+      <w:r>
+        <w:t>3</w:t>
+      </w:r>
+      <w:r>
+        <w:t xml:space="preserve">, </w:t>
       </w:r>
       <w:r>
         <w:t>6</w:t>
       </w:r>
       <w:r>
-        <w:t>00 в 2023</w:t>
+        <w:t>00 в 202</w:t>
+      </w:r>
+      <w:r>
+        <w:t>4</w:t>
       </w:r>
       <w:r>
         <w:t xml:space="preserve">. Общее количество реализуемых подписок равно </w:t>
       </w:r>
       <w:r>
         <w:t>3400</w:t>
+      </w:r>
+      <w:r>
+        <w:t>.</w:t>
+      </w:r>
+      <w:r>
+        <w:t xml:space="preserve"> Расчеты будем производит за первый год реализации</w:t>
+      </w:r>
+      <w:r>
+        <w:t xml:space="preserve"> подписок</w:t>
       </w:r>
       <w:r>
         <w:t>.</w:t>
@@ -4548,13 +4679,7 @@
           <w:rPr>
             <w:rFonts w:ascii="Cambria Math" w:hAnsi="Cambria Math"/>
           </w:rPr>
-          <m:t>НДС</m:t>
-        </m:r>
-        <m:r>
-          <w:rPr>
-            <w:rFonts w:ascii="Cambria Math" w:hAnsi="Cambria Math"/>
-          </w:rPr>
-          <m:t>=</m:t>
+          <m:t>НДС=</m:t>
         </m:r>
         <m:f>
           <m:fPr>
@@ -4769,13 +4894,13 @@
       <w:pPr>
         <w:rPr>
           <w:rFonts w:eastAsiaTheme="minorEastAsia"/>
-          <w:lang w:val="en-US"/>
         </w:rPr>
       </w:pPr>
     </w:p>
     <w:p>
       <w:pPr>
         <w:ind w:firstLine="709"/>
+        <w:jc w:val="both"/>
         <w:rPr>
           <w:rFonts w:eastAsiaTheme="minorEastAsia"/>
         </w:rPr>
@@ -4787,13 +4912,7 @@
         <w:t xml:space="preserve">Рассчитаем </w:t>
       </w:r>
       <w:r>
-        <w:t>н</w:t>
-      </w:r>
-      <w:r>
-        <w:t>алог на добавленную стоимость</w:t>
-      </w:r>
-      <w:r>
-        <w:t>:</w:t>
+        <w:t>налог на добавленную стоимость:</w:t>
       </w:r>
     </w:p>
     <w:p>
@@ -4830,39 +4949,20 @@
               <w:rPr>
                 <w:rFonts w:ascii="Cambria Math" w:hAnsi="Cambria Math"/>
               </w:rPr>
-              <m:t>25</m:t>
+              <m:t>25*</m:t>
             </m:r>
             <m:r>
               <w:rPr>
                 <w:rFonts w:ascii="Cambria Math" w:hAnsi="Cambria Math"/>
-              </w:rPr>
-              <m:t>*</m:t>
+                <w:lang w:val="en-US"/>
+              </w:rPr>
+              <m:t>1800</m:t>
             </m:r>
             <m:r>
               <w:rPr>
                 <w:rFonts w:ascii="Cambria Math" w:hAnsi="Cambria Math"/>
-                <w:lang w:val="en-US"/>
-              </w:rPr>
-              <m:t>34</m:t>
-            </m:r>
-            <m:r>
-              <w:rPr>
-                <w:rFonts w:ascii="Cambria Math" w:hAnsi="Cambria Math"/>
-                <w:lang w:val="en-US"/>
-              </w:rPr>
-              <m:t>00</m:t>
-            </m:r>
-            <m:r>
-              <w:rPr>
-                <w:rFonts w:ascii="Cambria Math" w:hAnsi="Cambria Math"/>
-              </w:rPr>
-              <m:t>*</m:t>
-            </m:r>
-            <m:r>
-              <w:rPr>
-                <w:rFonts w:ascii="Cambria Math" w:hAnsi="Cambria Math"/>
-              </w:rPr>
-              <m:t>20</m:t>
+              </w:rPr>
+              <m:t>*20</m:t>
             </m:r>
           </m:num>
           <m:den>
@@ -4870,13 +4970,7 @@
               <w:rPr>
                 <w:rFonts w:ascii="Cambria Math" w:hAnsi="Cambria Math"/>
               </w:rPr>
-              <m:t>100+</m:t>
-            </m:r>
-            <m:r>
-              <w:rPr>
-                <w:rFonts w:ascii="Cambria Math" w:hAnsi="Cambria Math"/>
-              </w:rPr>
-              <m:t>20</m:t>
+              <m:t>100+20</m:t>
             </m:r>
           </m:den>
         </m:f>
@@ -4890,7 +4984,13 @@
           <w:rPr>
             <w:rFonts w:ascii="Cambria Math" w:hAnsi="Cambria Math"/>
           </w:rPr>
-          <m:t>14166.67</m:t>
+          <m:t>7500</m:t>
+        </m:r>
+        <m:r>
+          <w:rPr>
+            <w:rFonts w:ascii="Cambria Math" w:hAnsi="Cambria Math"/>
+          </w:rPr>
+          <m:t xml:space="preserve"> руб</m:t>
         </m:r>
       </m:oMath>
       <w:r>
@@ -4914,13 +5014,7 @@
         <w:jc w:val="both"/>
       </w:pPr>
       <w:r>
-        <w:t>Рассчитаем прибыль</w:t>
-      </w:r>
-      <w:r>
-        <w:t>, полученная разработчиком от реализации ПО на рынке</w:t>
-      </w:r>
-      <w:r>
-        <w:t>:</w:t>
+        <w:t>Рассчитаем прибыль, полученная разработчиком от реализации ПО на рынке:</w:t>
       </w:r>
     </w:p>
     <w:p>
@@ -4941,33 +5035,14 @@
           <w:rPr>
             <w:rFonts w:ascii="Cambria Math" w:hAnsi="Cambria Math"/>
           </w:rPr>
-          <m:t>П=</m:t>
-        </m:r>
-        <m:r>
-          <w:rPr>
-            <w:rFonts w:ascii="Cambria Math" w:hAnsi="Cambria Math"/>
-          </w:rPr>
-          <m:t>25</m:t>
-        </m:r>
-        <m:r>
-          <w:rPr>
-            <w:rFonts w:ascii="Cambria Math" w:hAnsi="Cambria Math"/>
-          </w:rPr>
-          <m:t>*</m:t>
+          <m:t>П=25*</m:t>
         </m:r>
         <m:r>
           <w:rPr>
             <w:rFonts w:ascii="Cambria Math" w:hAnsi="Cambria Math"/>
             <w:lang w:val="en-US"/>
           </w:rPr>
-          <m:t>34</m:t>
-        </m:r>
-        <m:r>
-          <w:rPr>
-            <w:rFonts w:ascii="Cambria Math" w:hAnsi="Cambria Math"/>
-            <w:lang w:val="en-US"/>
-          </w:rPr>
-          <m:t>00</m:t>
+          <m:t>1800</m:t>
         </m:r>
         <m:r>
           <w:rPr>
@@ -4979,7 +5054,7 @@
           <w:rPr>
             <w:rFonts w:ascii="Cambria Math" w:hAnsi="Cambria Math"/>
           </w:rPr>
-          <m:t>14166.67</m:t>
+          <m:t>7500</m:t>
         </m:r>
         <m:r>
           <w:rPr>
@@ -4993,8 +5068,10 @@
           </m:rPr>
           <w:rPr>
             <w:rFonts w:ascii="Cambria Math" w:hAnsi="Cambria Math"/>
+            <w:color w:val="000000"/>
+            <w:szCs w:val="28"/>
           </w:rPr>
-          <m:t>17086.31</m:t>
+          <m:t>17059.01</m:t>
         </m:r>
         <m:r>
           <m:rPr>
@@ -5012,7 +5089,16 @@
           <w:rPr>
             <w:rFonts w:ascii="Cambria Math" w:hAnsi="Cambria Math"/>
           </w:rPr>
-          <m:t>53747.02</m:t>
+          <m:t>20440.9</m:t>
+        </m:r>
+        <m:r>
+          <m:rPr>
+            <m:sty m:val="p"/>
+          </m:rPr>
+          <w:rPr>
+            <w:rFonts w:ascii="Cambria Math" w:hAnsi="Cambria Math"/>
+          </w:rPr>
+          <m:t>9 руб</m:t>
         </m:r>
       </m:oMath>
       <w:r>
@@ -5026,9 +5112,16 @@
     <w:p>
       <w:pPr>
         <w:ind w:firstLine="709"/>
-      </w:pPr>
-      <w:r>
-        <w:t>Далее рассчитываем рентабельности затрат на разработку ПО по следующей формуле:</w:t>
+        <w:jc w:val="both"/>
+      </w:pPr>
+      <w:r>
+        <w:t xml:space="preserve">Далее рассчитываем рентабельности затрат на разработку </w:t>
+      </w:r>
+      <w:r>
+        <w:t>программного обеспечения</w:t>
+      </w:r>
+      <w:r>
+        <w:t xml:space="preserve"> по следующей формуле:</w:t>
       </w:r>
     </w:p>
     <w:p>
@@ -5049,13 +5142,8 @@
           <w:rPr>
             <w:rFonts w:ascii="Cambria Math" w:hAnsi="Cambria Math"/>
           </w:rPr>
-          <m:t>Р</m:t>
-        </m:r>
-        <m:r>
-          <w:rPr>
-            <w:rFonts w:ascii="Cambria Math" w:hAnsi="Cambria Math"/>
-          </w:rPr>
-          <m:t>=</m:t>
+          <w:lastRenderedPageBreak/>
+          <m:t>Р=</m:t>
         </m:r>
         <m:f>
           <m:fPr>
@@ -5150,8 +5238,16 @@
         <w:rPr>
           <w:rFonts w:eastAsiaTheme="minorEastAsia"/>
         </w:rPr>
-        <w:t xml:space="preserve">    (</w:t>
-      </w:r>
+        <w:t xml:space="preserve"> </w:t>
+      </w:r>
+      <w:proofErr w:type="gramStart"/>
+      <w:r>
+        <w:rPr>
+          <w:rFonts w:eastAsiaTheme="minorEastAsia"/>
+        </w:rPr>
+        <w:t xml:space="preserve">   (</w:t>
+      </w:r>
+      <w:proofErr w:type="gramEnd"/>
       <w:r>
         <w:rPr>
           <w:rFonts w:eastAsiaTheme="minorEastAsia"/>
@@ -5195,13 +5291,7 @@
           <w:rPr>
             <w:rFonts w:ascii="Cambria Math" w:hAnsi="Cambria Math"/>
           </w:rPr>
-          <m:t>Р</m:t>
-        </m:r>
-        <m:r>
-          <w:rPr>
-            <w:rFonts w:ascii="Cambria Math" w:hAnsi="Cambria Math"/>
-          </w:rPr>
-          <m:t>=</m:t>
+          <m:t>Р=</m:t>
         </m:r>
         <m:f>
           <m:fPr>
@@ -5220,7 +5310,16 @@
               <w:rPr>
                 <w:rFonts w:ascii="Cambria Math" w:hAnsi="Cambria Math"/>
               </w:rPr>
-              <m:t>53747.02</m:t>
+              <m:t>20440.9</m:t>
+            </m:r>
+            <m:r>
+              <m:rPr>
+                <m:sty m:val="p"/>
+              </m:rPr>
+              <w:rPr>
+                <w:rFonts w:ascii="Cambria Math" w:hAnsi="Cambria Math"/>
+              </w:rPr>
+              <m:t xml:space="preserve">9 </m:t>
             </m:r>
           </m:num>
           <m:den>
@@ -5230,8 +5329,10 @@
               </m:rPr>
               <w:rPr>
                 <w:rFonts w:ascii="Cambria Math" w:hAnsi="Cambria Math"/>
-              </w:rPr>
-              <m:t>17086.31</m:t>
+                <w:color w:val="000000"/>
+                <w:szCs w:val="28"/>
+              </w:rPr>
+              <m:t>17059.01</m:t>
             </m:r>
           </m:den>
         </m:f>
@@ -5245,7 +5346,13 @@
           <w:rPr>
             <w:rFonts w:ascii="Cambria Math" w:hAnsi="Cambria Math"/>
           </w:rPr>
-          <m:t>314.56</m:t>
+          <m:t>119.8</m:t>
+        </m:r>
+        <m:r>
+          <w:rPr>
+            <w:rFonts w:ascii="Cambria Math" w:hAnsi="Cambria Math"/>
+          </w:rPr>
+          <m:t>3 %</m:t>
         </m:r>
         <m:r>
           <w:rPr>
@@ -5275,32 +5382,30 @@
         <w:jc w:val="both"/>
       </w:pPr>
       <w:r>
-        <w:lastRenderedPageBreak/>
         <w:t xml:space="preserve">Таким образом, при реализации </w:t>
       </w:r>
       <w:r>
-        <w:t>3400</w:t>
-      </w:r>
-      <w:r>
-        <w:t xml:space="preserve"> </w:t>
-      </w:r>
-      <w:r>
-        <w:t>подписок</w:t>
-      </w:r>
-      <w:r>
-        <w:t xml:space="preserve"> программного продукта в течение </w:t>
-      </w:r>
-      <w:r>
-        <w:t>3 лет</w:t>
-      </w:r>
-      <w:r>
-        <w:t xml:space="preserve"> по цене </w:t>
-      </w:r>
-      <w:r>
-        <w:t>25</w:t>
-      </w:r>
-      <w:r>
-        <w:t xml:space="preserve"> руб. разработчик получит экономический эффект в размере </w:t>
+        <w:t>1800</w:t>
+      </w:r>
+      <w:r>
+        <w:t xml:space="preserve"> подписок программного </w:t>
+      </w:r>
+      <w:r>
+        <w:t>обеспечения за первый год</w:t>
+      </w:r>
+      <w:r>
+        <w:t xml:space="preserve"> по цене 25 </w:t>
+      </w:r>
+      <w:proofErr w:type="spellStart"/>
+      <w:r>
+        <w:t>руб</w:t>
+      </w:r>
+      <w:proofErr w:type="spellEnd"/>
+      <w:r>
+        <w:t>, организация</w:t>
+      </w:r>
+      <w:r>
+        <w:t xml:space="preserve"> получит экономический эффект в размере </w:t>
       </w:r>
       <m:oMath>
         <m:r>
@@ -5310,28 +5415,45 @@
           <w:rPr>
             <w:rFonts w:ascii="Cambria Math" w:hAnsi="Cambria Math"/>
           </w:rPr>
-          <m:t>53747.02</m:t>
+          <m:t>20440.9</m:t>
+        </m:r>
+        <m:r>
+          <m:rPr>
+            <m:sty m:val="p"/>
+          </m:rPr>
+          <w:rPr>
+            <w:rFonts w:ascii="Cambria Math" w:hAnsi="Cambria Math"/>
+          </w:rPr>
+          <m:t xml:space="preserve">9 </m:t>
         </m:r>
       </m:oMath>
       <w:r>
-        <w:t xml:space="preserve"> руб. Рентабельность затрат на разработку программного средства равна </w:t>
+        <w:t xml:space="preserve">руб. Рентабельность затрат на разработку программного </w:t>
+      </w:r>
+      <w:r>
+        <w:t>обеспечения</w:t>
+      </w:r>
+      <w:r>
+        <w:t xml:space="preserve"> равна </w:t>
       </w:r>
       <m:oMath>
         <m:r>
           <w:rPr>
             <w:rFonts w:ascii="Cambria Math" w:hAnsi="Cambria Math"/>
           </w:rPr>
-          <m:t>314.56</m:t>
+          <m:t>119.83</m:t>
         </m:r>
       </m:oMath>
       <w:r>
-        <w:t xml:space="preserve"> </w:t>
-      </w:r>
-      <w:r>
-        <w:t>%.</w:t>
-      </w:r>
-      <w:r>
-        <w:t xml:space="preserve"> Следуя из этого, можно сказать, что проект экономически эффективен.</w:t>
+        <w:t xml:space="preserve"> %.</w:t>
+      </w:r>
+      <w:r>
+        <w:t xml:space="preserve"> Следуя из этого, можно сказать, что проект экономически эффективен</w:t>
+      </w:r>
+      <w:bookmarkStart w:id="5" w:name="_GoBack"/>
+      <w:bookmarkEnd w:id="5"/>
+      <w:r>
+        <w:t>.</w:t>
       </w:r>
     </w:p>
     <w:sectPr>
@@ -6852,7 +6974,7 @@
 </file>
 
 <file path=customXml/itemProps1.xml><?xml version="1.0" encoding="utf-8"?>
-<ds:datastoreItem xmlns:ds="http://schemas.openxmlformats.org/officeDocument/2006/customXml" ds:itemID="{45D82812-DC05-44AA-985D-D4E307A662A5}">
+<ds:datastoreItem xmlns:ds="http://schemas.openxmlformats.org/officeDocument/2006/customXml" ds:itemID="{E92E236E-E0B3-410F-88C8-76564A1970D6}">
   <ds:schemaRefs>
     <ds:schemaRef ds:uri="http://schemas.openxmlformats.org/officeDocument/2006/bibliography"/>
   </ds:schemaRefs>

</xml_diff>

<commit_message>
Describe 5 section and result section
</commit_message>
<xml_diff>
--- a/documents/Пискарёв_Экономика.docx
+++ b/documents/Пискарёв_Экономика.docx
@@ -1239,6 +1239,7 @@
       <w:pPr>
         <w:rPr>
           <w:rFonts w:cs="Times New Roman"/>
+          <w:lang w:val="en-US"/>
         </w:rPr>
       </w:pPr>
       <w:r>
@@ -1247,15 +1248,15 @@
         </w:rPr>
         <w:br w:type="page"/>
       </w:r>
-      <w:bookmarkStart w:id="1" w:name="_GoBack"/>
-      <w:bookmarkEnd w:id="1"/>
     </w:p>
     <w:p>
       <w:pPr>
         <w:pStyle w:val="Heading1"/>
         <w:spacing w:before="0"/>
       </w:pPr>
-      <w:bookmarkStart w:id="2" w:name="_Toc89118373"/>
+      <w:bookmarkStart w:id="1" w:name="_Toc89118373"/>
+      <w:bookmarkStart w:id="2" w:name="_Hlk89374149"/>
+      <w:bookmarkStart w:id="3" w:name="_GoBack"/>
       <w:r>
         <w:lastRenderedPageBreak/>
         <w:t>7</w:t>
@@ -1269,7 +1270,7 @@
       <w:r>
         <w:t>СРЕДСТВА</w:t>
       </w:r>
-      <w:bookmarkEnd w:id="2"/>
+      <w:bookmarkEnd w:id="1"/>
     </w:p>
     <w:p>
       <w:pPr>
@@ -1281,7 +1282,7 @@
         <w:pStyle w:val="Heading2"/>
         <w:spacing w:before="0"/>
       </w:pPr>
-      <w:bookmarkStart w:id="3" w:name="_Toc89118374"/>
+      <w:bookmarkStart w:id="4" w:name="_Toc89118374"/>
       <w:r>
         <w:t>7</w:t>
       </w:r>
@@ -1294,7 +1295,7 @@
       <w:r>
         <w:t>средства</w:t>
       </w:r>
-      <w:bookmarkEnd w:id="3"/>
+      <w:bookmarkEnd w:id="4"/>
     </w:p>
     <w:p>
       <w:pPr>
@@ -1371,7 +1372,7 @@
         <w:pStyle w:val="Heading2"/>
         <w:spacing w:before="0"/>
       </w:pPr>
-      <w:bookmarkStart w:id="4" w:name="_Toc89118375"/>
+      <w:bookmarkStart w:id="5" w:name="_Toc89118375"/>
       <w:r>
         <w:t>7</w:t>
       </w:r>
@@ -1381,7 +1382,7 @@
       <w:r>
         <w:t>средства</w:t>
       </w:r>
-      <w:bookmarkEnd w:id="4"/>
+      <w:bookmarkEnd w:id="5"/>
     </w:p>
     <w:p>
       <w:pPr>
@@ -4194,7 +4195,7 @@
         <w:pStyle w:val="Heading2"/>
         <w:spacing w:before="0"/>
       </w:pPr>
-      <w:bookmarkStart w:id="5" w:name="_Toc89118376"/>
+      <w:bookmarkStart w:id="6" w:name="_Toc89118376"/>
       <w:r>
         <w:lastRenderedPageBreak/>
         <w:t>7</w:t>
@@ -4214,7 +4215,7 @@
       <w:r>
         <w:t>рынке</w:t>
       </w:r>
-      <w:bookmarkEnd w:id="5"/>
+      <w:bookmarkEnd w:id="6"/>
     </w:p>
     <w:p/>
     <w:p>
@@ -5338,6 +5339,8 @@
       <w:r>
         <w:t xml:space="preserve"> %.</w:t>
       </w:r>
+      <w:bookmarkEnd w:id="2"/>
+      <w:bookmarkEnd w:id="3"/>
     </w:p>
     <w:sectPr>
       <w:pgSz w:w="11906" w:h="16838"/>
@@ -6856,7 +6859,7 @@
 </file>
 
 <file path=customXml/itemProps1.xml><?xml version="1.0" encoding="utf-8"?>
-<ds:datastoreItem xmlns:ds="http://schemas.openxmlformats.org/officeDocument/2006/customXml" ds:itemID="{2D9BB6EB-5C47-49E7-9A68-E316147FCBB8}">
+<ds:datastoreItem xmlns:ds="http://schemas.openxmlformats.org/officeDocument/2006/customXml" ds:itemID="{E628A820-A17B-4EBB-A170-F793A2E058EA}">
   <ds:schemaRefs>
     <ds:schemaRef ds:uri="http://schemas.openxmlformats.org/officeDocument/2006/bibliography"/>
   </ds:schemaRefs>

</xml_diff>